<commit_message>
Notes from class 4
</commit_message>
<xml_diff>
--- a/Curso_proteção_dados.docx
+++ b/Curso_proteção_dados.docx
@@ -655,8 +655,675 @@
         </w:rPr>
         <w:t>.</w:t>
       </w:r>
+    </w:p>
+    <w:p>
+      <w:pPr>
+        <w:rPr>
+          <w:rFonts w:ascii="Arial" w:hAnsi="Arial" w:cs="Arial"/>
+        </w:rPr>
+      </w:pPr>
+    </w:p>
+    <w:p>
+      <w:pPr>
+        <w:pStyle w:val="PargrafodaLista"/>
+        <w:numPr>
+          <w:ilvl w:val="0"/>
+          <w:numId w:val="1"/>
+        </w:numPr>
+        <w:rPr>
+          <w:rFonts w:ascii="Arial" w:hAnsi="Arial" w:cs="Arial"/>
+          <w:b/>
+          <w:color w:val="1F3864" w:themeColor="accent5" w:themeShade="80"/>
+          <w:sz w:val="24"/>
+        </w:rPr>
+      </w:pPr>
+      <w:r>
+        <w:rPr>
+          <w:rFonts w:ascii="Arial" w:hAnsi="Arial" w:cs="Arial"/>
+          <w:b/>
+          <w:color w:val="1F3864" w:themeColor="accent5" w:themeShade="80"/>
+          <w:sz w:val="24"/>
+        </w:rPr>
+        <w:t xml:space="preserve">Aula </w:t>
+      </w:r>
+      <w:r>
+        <w:rPr>
+          <w:rFonts w:ascii="Arial" w:hAnsi="Arial" w:cs="Arial"/>
+          <w:b/>
+          <w:color w:val="1F3864" w:themeColor="accent5" w:themeShade="80"/>
+          <w:sz w:val="24"/>
+        </w:rPr>
+        <w:t>3</w:t>
+      </w:r>
+      <w:r>
+        <w:rPr>
+          <w:rFonts w:ascii="Arial" w:hAnsi="Arial" w:cs="Arial"/>
+          <w:b/>
+          <w:color w:val="1F3864" w:themeColor="accent5" w:themeShade="80"/>
+          <w:sz w:val="24"/>
+        </w:rPr>
+        <w:t xml:space="preserve"> –</w:t>
+      </w:r>
+      <w:r>
+        <w:rPr>
+          <w:rFonts w:ascii="Arial" w:hAnsi="Arial" w:cs="Arial"/>
+          <w:b/>
+          <w:color w:val="1F3864" w:themeColor="accent5" w:themeShade="80"/>
+          <w:sz w:val="24"/>
+        </w:rPr>
+        <w:t>Fundamentos Legais e princípios norteadores</w:t>
+      </w:r>
+    </w:p>
+    <w:p>
+      <w:pPr>
+        <w:pStyle w:val="PargrafodaLista"/>
+        <w:rPr>
+          <w:rFonts w:ascii="Arial" w:hAnsi="Arial" w:cs="Arial"/>
+          <w:b/>
+          <w:color w:val="1F3864" w:themeColor="accent5" w:themeShade="80"/>
+          <w:sz w:val="24"/>
+        </w:rPr>
+      </w:pPr>
+    </w:p>
+    <w:p>
+      <w:pPr>
+        <w:pStyle w:val="PargrafodaLista"/>
+        <w:rPr>
+          <w:rFonts w:ascii="Arial" w:hAnsi="Arial" w:cs="Arial"/>
+        </w:rPr>
+      </w:pPr>
+      <w:r>
+        <w:rPr>
+          <w:rFonts w:ascii="Arial" w:hAnsi="Arial" w:cs="Arial"/>
+        </w:rPr>
+        <w:t>Fundamentos -  proteção da privacidade, liberdade de expressão, livre iniciativa, entre outros direitos humanos.</w:t>
+      </w:r>
+    </w:p>
+    <w:p>
+      <w:pPr>
+        <w:pStyle w:val="PargrafodaLista"/>
+        <w:rPr>
+          <w:rFonts w:ascii="Arial" w:hAnsi="Arial" w:cs="Arial"/>
+        </w:rPr>
+      </w:pPr>
+    </w:p>
+    <w:p>
+      <w:pPr>
+        <w:pStyle w:val="PargrafodaLista"/>
+        <w:rPr>
+          <w:rFonts w:ascii="Arial" w:hAnsi="Arial" w:cs="Arial"/>
+        </w:rPr>
+      </w:pPr>
+      <w:r>
+        <w:rPr>
+          <w:rFonts w:ascii="Arial" w:hAnsi="Arial" w:cs="Arial"/>
+        </w:rPr>
+        <w:t>Está lei reforça os direitos do consumidor.</w:t>
+      </w:r>
+    </w:p>
+    <w:p>
+      <w:pPr>
+        <w:pStyle w:val="PargrafodaLista"/>
+        <w:rPr>
+          <w:rFonts w:ascii="Arial" w:hAnsi="Arial" w:cs="Arial"/>
+        </w:rPr>
+      </w:pPr>
+    </w:p>
+    <w:p>
+      <w:pPr>
+        <w:pStyle w:val="PargrafodaLista"/>
+        <w:rPr>
+          <w:rFonts w:ascii="Arial" w:hAnsi="Arial" w:cs="Arial"/>
+          <w:b/>
+          <w:sz w:val="24"/>
+        </w:rPr>
+      </w:pPr>
+      <w:r>
+        <w:rPr>
+          <w:rFonts w:ascii="Arial" w:hAnsi="Arial" w:cs="Arial"/>
+          <w:b/>
+          <w:sz w:val="24"/>
+        </w:rPr>
+        <w:t>Princípios norteadores:</w:t>
+      </w:r>
+    </w:p>
+    <w:p>
+      <w:pPr>
+        <w:pStyle w:val="PargrafodaLista"/>
+        <w:rPr>
+          <w:rFonts w:ascii="Arial" w:hAnsi="Arial" w:cs="Arial"/>
+        </w:rPr>
+      </w:pPr>
+      <w:r>
+        <w:rPr>
+          <w:rFonts w:ascii="Arial" w:hAnsi="Arial" w:cs="Arial"/>
+          <w:b/>
+        </w:rPr>
+        <w:t xml:space="preserve">Finalidade </w:t>
+      </w:r>
+      <w:r>
+        <w:rPr>
+          <w:rFonts w:ascii="Arial" w:hAnsi="Arial" w:cs="Arial"/>
+          <w:b/>
+        </w:rPr>
+        <w:t>– Adequação – Necessidade:</w:t>
+      </w:r>
+      <w:r>
+        <w:rPr>
+          <w:rFonts w:ascii="Arial" w:hAnsi="Arial" w:cs="Arial"/>
+        </w:rPr>
+        <w:t xml:space="preserve"> dados que não são necessários para o bom uso do aplicativo ou prestação do serviço não devem ser coletados.</w:t>
+      </w:r>
+    </w:p>
+    <w:p>
+      <w:pPr>
+        <w:pStyle w:val="PargrafodaLista"/>
+        <w:rPr>
+          <w:rFonts w:ascii="Arial" w:hAnsi="Arial" w:cs="Arial"/>
+          <w:b/>
+        </w:rPr>
+      </w:pPr>
+      <w:r>
+        <w:rPr>
+          <w:rFonts w:ascii="Arial" w:hAnsi="Arial" w:cs="Arial"/>
+          <w:b/>
+        </w:rPr>
+        <w:t xml:space="preserve">Livre- acesso </w:t>
+      </w:r>
+    </w:p>
+    <w:p>
+      <w:pPr>
+        <w:pStyle w:val="PargrafodaLista"/>
+        <w:rPr>
+          <w:rFonts w:ascii="Arial" w:hAnsi="Arial" w:cs="Arial"/>
+          <w:b/>
+        </w:rPr>
+      </w:pPr>
+      <w:r>
+        <w:rPr>
+          <w:rFonts w:ascii="Arial" w:hAnsi="Arial" w:cs="Arial"/>
+          <w:b/>
+        </w:rPr>
+        <w:t xml:space="preserve">Qualidade dos dados </w:t>
+      </w:r>
+    </w:p>
+    <w:p>
+      <w:pPr>
+        <w:pStyle w:val="PargrafodaLista"/>
+        <w:rPr>
+          <w:rFonts w:ascii="Arial" w:hAnsi="Arial" w:cs="Arial"/>
+          <w:b/>
+        </w:rPr>
+      </w:pPr>
+      <w:r>
+        <w:rPr>
+          <w:rFonts w:ascii="Arial" w:hAnsi="Arial" w:cs="Arial"/>
+          <w:b/>
+        </w:rPr>
+        <w:t>Transparência</w:t>
+      </w:r>
+    </w:p>
+    <w:p>
+      <w:pPr>
+        <w:pStyle w:val="PargrafodaLista"/>
+        <w:rPr>
+          <w:rFonts w:ascii="Arial" w:hAnsi="Arial" w:cs="Arial"/>
+          <w:b/>
+        </w:rPr>
+      </w:pPr>
+      <w:r>
+        <w:rPr>
+          <w:rFonts w:ascii="Arial" w:hAnsi="Arial" w:cs="Arial"/>
+          <w:b/>
+        </w:rPr>
+        <w:t>Segurança</w:t>
+      </w:r>
+    </w:p>
+    <w:p>
+      <w:pPr>
+        <w:pStyle w:val="PargrafodaLista"/>
+        <w:rPr>
+          <w:rFonts w:ascii="Arial" w:hAnsi="Arial" w:cs="Arial"/>
+        </w:rPr>
+      </w:pPr>
+      <w:r>
+        <w:rPr>
+          <w:rFonts w:ascii="Arial" w:hAnsi="Arial" w:cs="Arial"/>
+          <w:b/>
+        </w:rPr>
+        <w:t>Prevenção</w:t>
+      </w:r>
+      <w:r>
+        <w:rPr>
+          <w:rFonts w:ascii="Arial" w:hAnsi="Arial" w:cs="Arial"/>
+          <w:b/>
+        </w:rPr>
+        <w:t xml:space="preserve"> –</w:t>
+      </w:r>
+      <w:r>
+        <w:rPr>
+          <w:rFonts w:ascii="Arial" w:hAnsi="Arial" w:cs="Arial"/>
+        </w:rPr>
+        <w:t xml:space="preserve"> empresa deve provar que tomou todas medidas necessárias para garantir a segurança dos dados.</w:t>
+      </w:r>
+    </w:p>
+    <w:p>
+      <w:pPr>
+        <w:pStyle w:val="PargrafodaLista"/>
+        <w:rPr>
+          <w:rFonts w:ascii="Arial" w:hAnsi="Arial" w:cs="Arial"/>
+        </w:rPr>
+      </w:pPr>
+      <w:r>
+        <w:rPr>
+          <w:rFonts w:ascii="Arial" w:hAnsi="Arial" w:cs="Arial"/>
+          <w:b/>
+        </w:rPr>
+        <w:t>Não-discriminação</w:t>
+      </w:r>
+      <w:r>
+        <w:rPr>
+          <w:rFonts w:ascii="Arial" w:hAnsi="Arial" w:cs="Arial"/>
+          <w:b/>
+        </w:rPr>
+        <w:t xml:space="preserve"> – </w:t>
+      </w:r>
+      <w:r>
+        <w:rPr>
+          <w:rFonts w:ascii="Arial" w:hAnsi="Arial" w:cs="Arial"/>
+        </w:rPr>
+        <w:t>algoritmo não pode ser discriminatório, ou seja, como por exemplo racista.</w:t>
+      </w:r>
+    </w:p>
+    <w:p>
+      <w:pPr>
+        <w:pStyle w:val="PargrafodaLista"/>
+        <w:rPr>
+          <w:rFonts w:ascii="Arial" w:hAnsi="Arial" w:cs="Arial"/>
+        </w:rPr>
+      </w:pPr>
+      <w:r>
+        <w:rPr>
+          <w:rFonts w:ascii="Arial" w:hAnsi="Arial" w:cs="Arial"/>
+          <w:b/>
+        </w:rPr>
+        <w:t>Responsabilização</w:t>
+      </w:r>
+      <w:r>
+        <w:rPr>
+          <w:rFonts w:ascii="Arial" w:hAnsi="Arial" w:cs="Arial"/>
+          <w:b/>
+        </w:rPr>
+        <w:t xml:space="preserve"> – </w:t>
+      </w:r>
+      <w:r>
+        <w:rPr>
+          <w:rFonts w:ascii="Arial" w:hAnsi="Arial" w:cs="Arial"/>
+        </w:rPr>
+        <w:t>empresa deve observar todas as diretrizes da LGPD.</w:t>
+      </w:r>
+    </w:p>
+    <w:p>
+      <w:pPr>
+        <w:pStyle w:val="PargrafodaLista"/>
+        <w:rPr>
+          <w:rFonts w:ascii="Arial" w:hAnsi="Arial" w:cs="Arial"/>
+          <w:b/>
+        </w:rPr>
+      </w:pPr>
+    </w:p>
+    <w:p>
+      <w:pPr>
+        <w:pStyle w:val="PargrafodaLista"/>
+        <w:rPr>
+          <w:rFonts w:ascii="Arial" w:hAnsi="Arial" w:cs="Arial"/>
+          <w:b/>
+        </w:rPr>
+      </w:pPr>
+    </w:p>
+    <w:p>
+      <w:pPr>
+        <w:pStyle w:val="PargrafodaLista"/>
+        <w:numPr>
+          <w:ilvl w:val="0"/>
+          <w:numId w:val="1"/>
+        </w:numPr>
+        <w:rPr>
+          <w:rFonts w:ascii="Arial" w:hAnsi="Arial" w:cs="Arial"/>
+          <w:b/>
+          <w:color w:val="1F3864" w:themeColor="accent5" w:themeShade="80"/>
+          <w:sz w:val="24"/>
+        </w:rPr>
+      </w:pPr>
+      <w:r>
+        <w:rPr>
+          <w:rFonts w:ascii="Arial" w:hAnsi="Arial" w:cs="Arial"/>
+          <w:b/>
+          <w:color w:val="1F3864" w:themeColor="accent5" w:themeShade="80"/>
+          <w:sz w:val="24"/>
+        </w:rPr>
+        <w:t xml:space="preserve">Aula </w:t>
+      </w:r>
+      <w:r>
+        <w:rPr>
+          <w:rFonts w:ascii="Arial" w:hAnsi="Arial" w:cs="Arial"/>
+          <w:b/>
+          <w:color w:val="1F3864" w:themeColor="accent5" w:themeShade="80"/>
+          <w:sz w:val="24"/>
+        </w:rPr>
+        <w:t>4</w:t>
+      </w:r>
+      <w:r>
+        <w:rPr>
+          <w:rFonts w:ascii="Arial" w:hAnsi="Arial" w:cs="Arial"/>
+          <w:b/>
+          <w:color w:val="1F3864" w:themeColor="accent5" w:themeShade="80"/>
+          <w:sz w:val="24"/>
+        </w:rPr>
+        <w:t xml:space="preserve"> –</w:t>
+      </w:r>
+      <w:r>
+        <w:rPr>
+          <w:rFonts w:ascii="Arial" w:hAnsi="Arial" w:cs="Arial"/>
+          <w:b/>
+          <w:color w:val="1F3864" w:themeColor="accent5" w:themeShade="80"/>
+          <w:sz w:val="24"/>
+        </w:rPr>
+        <w:t>Direitos do titular</w:t>
+      </w:r>
+    </w:p>
+    <w:p>
+      <w:pPr>
+        <w:pStyle w:val="PargrafodaLista"/>
+        <w:rPr>
+          <w:rFonts w:ascii="Arial" w:hAnsi="Arial" w:cs="Arial"/>
+          <w:b/>
+          <w:color w:val="1F3864" w:themeColor="accent5" w:themeShade="80"/>
+          <w:sz w:val="24"/>
+        </w:rPr>
+      </w:pPr>
+    </w:p>
+    <w:p>
+      <w:pPr>
+        <w:pStyle w:val="PargrafodaLista"/>
+        <w:rPr>
+          <w:rFonts w:ascii="Arial" w:hAnsi="Arial" w:cs="Arial"/>
+        </w:rPr>
+      </w:pPr>
+      <w:r>
+        <w:rPr>
+          <w:rFonts w:ascii="Arial" w:hAnsi="Arial" w:cs="Arial"/>
+        </w:rPr>
+        <w:t>Esses direitos se aplicam a qualquer pessoa natural.</w:t>
+      </w:r>
       <w:bookmarkStart w:id="0" w:name="_GoBack"/>
       <w:bookmarkEnd w:id="0"/>
+    </w:p>
+    <w:p>
+      <w:pPr>
+        <w:pStyle w:val="PargrafodaLista"/>
+        <w:rPr>
+          <w:rFonts w:ascii="Arial" w:hAnsi="Arial" w:cs="Arial"/>
+          <w:b/>
+        </w:rPr>
+      </w:pPr>
+      <w:r>
+        <w:rPr>
+          <w:rFonts w:ascii="Arial" w:hAnsi="Arial" w:cs="Arial"/>
+          <w:b/>
+        </w:rPr>
+        <w:t>Direitos:</w:t>
+      </w:r>
+    </w:p>
+    <w:p>
+      <w:pPr>
+        <w:pStyle w:val="PargrafodaLista"/>
+        <w:rPr>
+          <w:rFonts w:ascii="Arial" w:hAnsi="Arial" w:cs="Arial"/>
+        </w:rPr>
+      </w:pPr>
+      <w:r>
+        <w:rPr>
+          <w:rFonts w:ascii="Arial" w:hAnsi="Arial" w:cs="Arial"/>
+          <w:b/>
+        </w:rPr>
+        <w:t>Acesso</w:t>
+      </w:r>
+      <w:r>
+        <w:rPr>
+          <w:rFonts w:ascii="Arial" w:hAnsi="Arial" w:cs="Arial"/>
+          <w:b/>
+        </w:rPr>
+        <w:t xml:space="preserve"> – </w:t>
+      </w:r>
+      <w:r>
+        <w:rPr>
+          <w:rFonts w:ascii="Arial" w:hAnsi="Arial" w:cs="Arial"/>
+        </w:rPr>
+        <w:t>direito à exportação de cópia dos dados, o modo que os dados foram coletados e armazenados, indicar o intervalo de tempo que os dados foram coletados e como os dados serão entregues para a pessoa que solicitou.</w:t>
+      </w:r>
+    </w:p>
+    <w:p>
+      <w:pPr>
+        <w:pStyle w:val="PargrafodaLista"/>
+        <w:rPr>
+          <w:rFonts w:ascii="Arial" w:hAnsi="Arial" w:cs="Arial"/>
+        </w:rPr>
+      </w:pPr>
+      <w:r>
+        <w:rPr>
+          <w:rFonts w:ascii="Arial" w:hAnsi="Arial" w:cs="Arial"/>
+          <w:b/>
+        </w:rPr>
+        <w:t>Retificação</w:t>
+      </w:r>
+      <w:r>
+        <w:rPr>
+          <w:rFonts w:ascii="Arial" w:hAnsi="Arial" w:cs="Arial"/>
+          <w:b/>
+        </w:rPr>
+        <w:t xml:space="preserve"> ou correção</w:t>
+      </w:r>
+      <w:r>
+        <w:rPr>
+          <w:rFonts w:ascii="Arial" w:hAnsi="Arial" w:cs="Arial"/>
+          <w:b/>
+        </w:rPr>
+        <w:t xml:space="preserve"> – </w:t>
+      </w:r>
+      <w:r>
+        <w:rPr>
+          <w:rFonts w:ascii="Arial" w:hAnsi="Arial" w:cs="Arial"/>
+        </w:rPr>
+        <w:t>atualizar dados que já foram coletados</w:t>
+      </w:r>
+      <w:r>
+        <w:rPr>
+          <w:rFonts w:ascii="Arial" w:hAnsi="Arial" w:cs="Arial"/>
+        </w:rPr>
+        <w:t>.</w:t>
+      </w:r>
+    </w:p>
+    <w:p>
+      <w:pPr>
+        <w:pStyle w:val="PargrafodaLista"/>
+        <w:rPr>
+          <w:rFonts w:ascii="Arial" w:hAnsi="Arial" w:cs="Arial"/>
+        </w:rPr>
+      </w:pPr>
+      <w:r>
+        <w:rPr>
+          <w:rFonts w:ascii="Arial" w:hAnsi="Arial" w:cs="Arial"/>
+          <w:b/>
+        </w:rPr>
+        <w:t>Oposição</w:t>
+      </w:r>
+      <w:r>
+        <w:rPr>
+          <w:rFonts w:ascii="Arial" w:hAnsi="Arial" w:cs="Arial"/>
+          <w:b/>
+        </w:rPr>
+        <w:t xml:space="preserve"> –</w:t>
+      </w:r>
+      <w:r>
+        <w:rPr>
+          <w:rFonts w:ascii="Arial" w:hAnsi="Arial" w:cs="Arial"/>
+        </w:rPr>
+        <w:t xml:space="preserve"> revogar o conse</w:t>
+      </w:r>
+      <w:r>
+        <w:rPr>
+          <w:rFonts w:ascii="Arial" w:hAnsi="Arial" w:cs="Arial"/>
+        </w:rPr>
+        <w:t>n</w:t>
+      </w:r>
+      <w:r>
+        <w:rPr>
+          <w:rFonts w:ascii="Arial" w:hAnsi="Arial" w:cs="Arial"/>
+        </w:rPr>
+        <w:t>timento</w:t>
+      </w:r>
+      <w:r>
+        <w:rPr>
+          <w:rFonts w:ascii="Arial" w:hAnsi="Arial" w:cs="Arial"/>
+        </w:rPr>
+        <w:t>.</w:t>
+      </w:r>
+    </w:p>
+    <w:p>
+      <w:pPr>
+        <w:pStyle w:val="PargrafodaLista"/>
+        <w:rPr>
+          <w:rFonts w:ascii="Arial" w:hAnsi="Arial" w:cs="Arial"/>
+        </w:rPr>
+      </w:pPr>
+      <w:r>
+        <w:rPr>
+          <w:rFonts w:ascii="Arial" w:hAnsi="Arial" w:cs="Arial"/>
+          <w:b/>
+        </w:rPr>
+        <w:t>Portabilidade</w:t>
+      </w:r>
+      <w:r>
+        <w:rPr>
+          <w:rFonts w:ascii="Arial" w:hAnsi="Arial" w:cs="Arial"/>
+          <w:b/>
+        </w:rPr>
+        <w:t>-</w:t>
+      </w:r>
+      <w:r>
+        <w:rPr>
+          <w:rFonts w:ascii="Arial" w:hAnsi="Arial" w:cs="Arial"/>
+        </w:rPr>
+        <w:t xml:space="preserve"> dados poderão ser transferidos de uma plataforma para outra, aumentando a competividade do mercado.</w:t>
+      </w:r>
+    </w:p>
+    <w:p>
+      <w:pPr>
+        <w:pStyle w:val="PargrafodaLista"/>
+        <w:rPr>
+          <w:rFonts w:ascii="Arial" w:hAnsi="Arial" w:cs="Arial"/>
+        </w:rPr>
+      </w:pPr>
+      <w:r>
+        <w:rPr>
+          <w:rFonts w:ascii="Arial" w:hAnsi="Arial" w:cs="Arial"/>
+          <w:b/>
+        </w:rPr>
+        <w:t>Cancelamento</w:t>
+      </w:r>
+      <w:r>
+        <w:rPr>
+          <w:rFonts w:ascii="Arial" w:hAnsi="Arial" w:cs="Arial"/>
+          <w:b/>
+        </w:rPr>
+        <w:t xml:space="preserve"> –</w:t>
+      </w:r>
+      <w:r>
+        <w:rPr>
+          <w:rFonts w:ascii="Arial" w:hAnsi="Arial" w:cs="Arial"/>
+        </w:rPr>
+        <w:t xml:space="preserve"> direito a pedir exclusão dos dados pessoais, </w:t>
+      </w:r>
+      <w:proofErr w:type="spellStart"/>
+      <w:r>
+        <w:rPr>
+          <w:rFonts w:ascii="Arial" w:hAnsi="Arial" w:cs="Arial"/>
+        </w:rPr>
+        <w:t>anonimização</w:t>
+      </w:r>
+      <w:proofErr w:type="spellEnd"/>
+      <w:r>
+        <w:rPr>
+          <w:rFonts w:ascii="Arial" w:hAnsi="Arial" w:cs="Arial"/>
+        </w:rPr>
+        <w:t xml:space="preserve"> ou bloqueio dos dados. </w:t>
+      </w:r>
+    </w:p>
+    <w:p>
+      <w:pPr>
+        <w:pStyle w:val="PargrafodaLista"/>
+        <w:rPr>
+          <w:rFonts w:ascii="Arial" w:hAnsi="Arial" w:cs="Arial"/>
+        </w:rPr>
+      </w:pPr>
+      <w:r>
+        <w:rPr>
+          <w:rFonts w:ascii="Arial" w:hAnsi="Arial" w:cs="Arial"/>
+          <w:b/>
+        </w:rPr>
+        <w:t>Explicação</w:t>
+      </w:r>
+      <w:r>
+        <w:rPr>
+          <w:rFonts w:ascii="Arial" w:hAnsi="Arial" w:cs="Arial"/>
+          <w:b/>
+        </w:rPr>
+        <w:t>-</w:t>
+      </w:r>
+      <w:r>
+        <w:rPr>
+          <w:rFonts w:ascii="Arial" w:hAnsi="Arial" w:cs="Arial"/>
+        </w:rPr>
+        <w:t xml:space="preserve"> direito a solicitar o esclarecimento à uma decisão tomada por um algoritmo, exemplo explicação da aparição de anúncios.</w:t>
+      </w:r>
+    </w:p>
+    <w:p>
+      <w:pPr>
+        <w:pStyle w:val="PargrafodaLista"/>
+        <w:rPr>
+          <w:rFonts w:ascii="Arial" w:hAnsi="Arial" w:cs="Arial"/>
+        </w:rPr>
+      </w:pPr>
+      <w:r>
+        <w:rPr>
+          <w:rFonts w:ascii="Arial" w:hAnsi="Arial" w:cs="Arial"/>
+          <w:b/>
+        </w:rPr>
+        <w:t>Revisão de decisões automatizadas</w:t>
+      </w:r>
+      <w:r>
+        <w:rPr>
+          <w:rFonts w:ascii="Arial" w:hAnsi="Arial" w:cs="Arial"/>
+          <w:b/>
+        </w:rPr>
+        <w:t xml:space="preserve"> –</w:t>
+      </w:r>
+      <w:r>
+        <w:rPr>
+          <w:rFonts w:ascii="Arial" w:hAnsi="Arial" w:cs="Arial"/>
+        </w:rPr>
+        <w:t xml:space="preserve"> direito a revisão de decisões algorítmicas por humanos</w:t>
+      </w:r>
+    </w:p>
+    <w:p>
+      <w:pPr>
+        <w:ind w:left="360"/>
+        <w:rPr>
+          <w:rFonts w:ascii="Arial" w:hAnsi="Arial" w:cs="Arial"/>
+          <w:b/>
+        </w:rPr>
+      </w:pPr>
     </w:p>
     <w:p>
       <w:pPr>

</xml_diff>

<commit_message>
Notes from class 5
</commit_message>
<xml_diff>
--- a/Curso_proteção_dados.docx
+++ b/Curso_proteção_dados.docx
@@ -1056,281 +1056,905 @@
         </w:rPr>
         <w:t>Esses direitos se aplicam a qualquer pessoa natural.</w:t>
       </w:r>
+    </w:p>
+    <w:p>
+      <w:pPr>
+        <w:pStyle w:val="PargrafodaLista"/>
+        <w:rPr>
+          <w:rFonts w:ascii="Arial" w:hAnsi="Arial" w:cs="Arial"/>
+          <w:b/>
+        </w:rPr>
+      </w:pPr>
+      <w:r>
+        <w:rPr>
+          <w:rFonts w:ascii="Arial" w:hAnsi="Arial" w:cs="Arial"/>
+          <w:b/>
+        </w:rPr>
+        <w:t>Direitos:</w:t>
+      </w:r>
+    </w:p>
+    <w:p>
+      <w:pPr>
+        <w:pStyle w:val="PargrafodaLista"/>
+        <w:rPr>
+          <w:rFonts w:ascii="Arial" w:hAnsi="Arial" w:cs="Arial"/>
+        </w:rPr>
+      </w:pPr>
+      <w:r>
+        <w:rPr>
+          <w:rFonts w:ascii="Arial" w:hAnsi="Arial" w:cs="Arial"/>
+          <w:b/>
+        </w:rPr>
+        <w:t>Acesso</w:t>
+      </w:r>
+      <w:r>
+        <w:rPr>
+          <w:rFonts w:ascii="Arial" w:hAnsi="Arial" w:cs="Arial"/>
+          <w:b/>
+        </w:rPr>
+        <w:t xml:space="preserve"> – </w:t>
+      </w:r>
+      <w:r>
+        <w:rPr>
+          <w:rFonts w:ascii="Arial" w:hAnsi="Arial" w:cs="Arial"/>
+        </w:rPr>
+        <w:t>direito à exportação de cópia dos dados, o modo que os dados foram coletados e armazenados, indicar o intervalo de tempo que os dados foram coletados e como os dados serão entregues para a pessoa que solicitou.</w:t>
+      </w:r>
+    </w:p>
+    <w:p>
+      <w:pPr>
+        <w:pStyle w:val="PargrafodaLista"/>
+        <w:rPr>
+          <w:rFonts w:ascii="Arial" w:hAnsi="Arial" w:cs="Arial"/>
+        </w:rPr>
+      </w:pPr>
+      <w:r>
+        <w:rPr>
+          <w:rFonts w:ascii="Arial" w:hAnsi="Arial" w:cs="Arial"/>
+          <w:b/>
+        </w:rPr>
+        <w:t>Retificação</w:t>
+      </w:r>
+      <w:r>
+        <w:rPr>
+          <w:rFonts w:ascii="Arial" w:hAnsi="Arial" w:cs="Arial"/>
+          <w:b/>
+        </w:rPr>
+        <w:t xml:space="preserve"> ou correção</w:t>
+      </w:r>
+      <w:r>
+        <w:rPr>
+          <w:rFonts w:ascii="Arial" w:hAnsi="Arial" w:cs="Arial"/>
+          <w:b/>
+        </w:rPr>
+        <w:t xml:space="preserve"> – </w:t>
+      </w:r>
+      <w:r>
+        <w:rPr>
+          <w:rFonts w:ascii="Arial" w:hAnsi="Arial" w:cs="Arial"/>
+        </w:rPr>
+        <w:t>atualizar dados que já foram coletados</w:t>
+      </w:r>
+      <w:r>
+        <w:rPr>
+          <w:rFonts w:ascii="Arial" w:hAnsi="Arial" w:cs="Arial"/>
+        </w:rPr>
+        <w:t>.</w:t>
+      </w:r>
+    </w:p>
+    <w:p>
+      <w:pPr>
+        <w:pStyle w:val="PargrafodaLista"/>
+        <w:rPr>
+          <w:rFonts w:ascii="Arial" w:hAnsi="Arial" w:cs="Arial"/>
+        </w:rPr>
+      </w:pPr>
+      <w:r>
+        <w:rPr>
+          <w:rFonts w:ascii="Arial" w:hAnsi="Arial" w:cs="Arial"/>
+          <w:b/>
+        </w:rPr>
+        <w:t>Oposição</w:t>
+      </w:r>
+      <w:r>
+        <w:rPr>
+          <w:rFonts w:ascii="Arial" w:hAnsi="Arial" w:cs="Arial"/>
+          <w:b/>
+        </w:rPr>
+        <w:t xml:space="preserve"> –</w:t>
+      </w:r>
+      <w:r>
+        <w:rPr>
+          <w:rFonts w:ascii="Arial" w:hAnsi="Arial" w:cs="Arial"/>
+        </w:rPr>
+        <w:t xml:space="preserve"> revogar o conse</w:t>
+      </w:r>
+      <w:r>
+        <w:rPr>
+          <w:rFonts w:ascii="Arial" w:hAnsi="Arial" w:cs="Arial"/>
+        </w:rPr>
+        <w:t>n</w:t>
+      </w:r>
+      <w:r>
+        <w:rPr>
+          <w:rFonts w:ascii="Arial" w:hAnsi="Arial" w:cs="Arial"/>
+        </w:rPr>
+        <w:t>timento</w:t>
+      </w:r>
+      <w:r>
+        <w:rPr>
+          <w:rFonts w:ascii="Arial" w:hAnsi="Arial" w:cs="Arial"/>
+        </w:rPr>
+        <w:t>.</w:t>
+      </w:r>
+    </w:p>
+    <w:p>
+      <w:pPr>
+        <w:pStyle w:val="PargrafodaLista"/>
+        <w:rPr>
+          <w:rFonts w:ascii="Arial" w:hAnsi="Arial" w:cs="Arial"/>
+        </w:rPr>
+      </w:pPr>
+      <w:r>
+        <w:rPr>
+          <w:rFonts w:ascii="Arial" w:hAnsi="Arial" w:cs="Arial"/>
+          <w:b/>
+        </w:rPr>
+        <w:t>Portabilidade</w:t>
+      </w:r>
+      <w:r>
+        <w:rPr>
+          <w:rFonts w:ascii="Arial" w:hAnsi="Arial" w:cs="Arial"/>
+          <w:b/>
+        </w:rPr>
+        <w:t>-</w:t>
+      </w:r>
+      <w:r>
+        <w:rPr>
+          <w:rFonts w:ascii="Arial" w:hAnsi="Arial" w:cs="Arial"/>
+        </w:rPr>
+        <w:t xml:space="preserve"> dados poderão ser transferidos de uma plataforma para outra, aumentando a competividade do mercado.</w:t>
+      </w:r>
+    </w:p>
+    <w:p>
+      <w:pPr>
+        <w:pStyle w:val="PargrafodaLista"/>
+        <w:rPr>
+          <w:rFonts w:ascii="Arial" w:hAnsi="Arial" w:cs="Arial"/>
+        </w:rPr>
+      </w:pPr>
+      <w:r>
+        <w:rPr>
+          <w:rFonts w:ascii="Arial" w:hAnsi="Arial" w:cs="Arial"/>
+          <w:b/>
+        </w:rPr>
+        <w:t>Cancelamento</w:t>
+      </w:r>
+      <w:r>
+        <w:rPr>
+          <w:rFonts w:ascii="Arial" w:hAnsi="Arial" w:cs="Arial"/>
+          <w:b/>
+        </w:rPr>
+        <w:t xml:space="preserve"> –</w:t>
+      </w:r>
+      <w:r>
+        <w:rPr>
+          <w:rFonts w:ascii="Arial" w:hAnsi="Arial" w:cs="Arial"/>
+        </w:rPr>
+        <w:t xml:space="preserve"> direito a pedir exclusão dos dados pessoais, </w:t>
+      </w:r>
+      <w:proofErr w:type="spellStart"/>
+      <w:r>
+        <w:rPr>
+          <w:rFonts w:ascii="Arial" w:hAnsi="Arial" w:cs="Arial"/>
+        </w:rPr>
+        <w:t>anonimização</w:t>
+      </w:r>
+      <w:proofErr w:type="spellEnd"/>
+      <w:r>
+        <w:rPr>
+          <w:rFonts w:ascii="Arial" w:hAnsi="Arial" w:cs="Arial"/>
+        </w:rPr>
+        <w:t xml:space="preserve"> ou bloqueio dos dados. </w:t>
+      </w:r>
+    </w:p>
+    <w:p>
+      <w:pPr>
+        <w:pStyle w:val="PargrafodaLista"/>
+        <w:rPr>
+          <w:rFonts w:ascii="Arial" w:hAnsi="Arial" w:cs="Arial"/>
+        </w:rPr>
+      </w:pPr>
+      <w:r>
+        <w:rPr>
+          <w:rFonts w:ascii="Arial" w:hAnsi="Arial" w:cs="Arial"/>
+          <w:b/>
+        </w:rPr>
+        <w:t>Explicação</w:t>
+      </w:r>
+      <w:r>
+        <w:rPr>
+          <w:rFonts w:ascii="Arial" w:hAnsi="Arial" w:cs="Arial"/>
+          <w:b/>
+        </w:rPr>
+        <w:t>-</w:t>
+      </w:r>
+      <w:r>
+        <w:rPr>
+          <w:rFonts w:ascii="Arial" w:hAnsi="Arial" w:cs="Arial"/>
+        </w:rPr>
+        <w:t xml:space="preserve"> direito a solicitar o esclarecimento à uma decisão tomada por um algoritmo, exemplo explicação da aparição de anúncios.</w:t>
+      </w:r>
+    </w:p>
+    <w:p>
+      <w:pPr>
+        <w:pStyle w:val="PargrafodaLista"/>
+        <w:rPr>
+          <w:rFonts w:ascii="Arial" w:hAnsi="Arial" w:cs="Arial"/>
+        </w:rPr>
+      </w:pPr>
+      <w:r>
+        <w:rPr>
+          <w:rFonts w:ascii="Arial" w:hAnsi="Arial" w:cs="Arial"/>
+          <w:b/>
+        </w:rPr>
+        <w:t>Revisão de decisões automatizadas</w:t>
+      </w:r>
+      <w:r>
+        <w:rPr>
+          <w:rFonts w:ascii="Arial" w:hAnsi="Arial" w:cs="Arial"/>
+          <w:b/>
+        </w:rPr>
+        <w:t xml:space="preserve"> –</w:t>
+      </w:r>
+      <w:r>
+        <w:rPr>
+          <w:rFonts w:ascii="Arial" w:hAnsi="Arial" w:cs="Arial"/>
+        </w:rPr>
+        <w:t xml:space="preserve"> direito a revisão de decisões algorítmicas por humanos</w:t>
+      </w:r>
+      <w:r>
+        <w:rPr>
+          <w:rFonts w:ascii="Arial" w:hAnsi="Arial" w:cs="Arial"/>
+        </w:rPr>
+        <w:t>.</w:t>
+      </w:r>
+    </w:p>
+    <w:p>
+      <w:pPr>
+        <w:pStyle w:val="PargrafodaLista"/>
+        <w:rPr>
+          <w:rFonts w:ascii="Arial" w:hAnsi="Arial" w:cs="Arial"/>
+        </w:rPr>
+      </w:pPr>
+    </w:p>
+    <w:p>
+      <w:pPr>
+        <w:pStyle w:val="PargrafodaLista"/>
+        <w:rPr>
+          <w:rFonts w:ascii="Arial" w:hAnsi="Arial" w:cs="Arial"/>
+        </w:rPr>
+      </w:pPr>
+    </w:p>
+    <w:p>
+      <w:pPr>
+        <w:pStyle w:val="PargrafodaLista"/>
+        <w:rPr>
+          <w:rFonts w:ascii="Arial" w:hAnsi="Arial" w:cs="Arial"/>
+        </w:rPr>
+      </w:pPr>
+    </w:p>
+    <w:p>
+      <w:pPr>
+        <w:pStyle w:val="PargrafodaLista"/>
+        <w:numPr>
+          <w:ilvl w:val="0"/>
+          <w:numId w:val="1"/>
+        </w:numPr>
+        <w:rPr>
+          <w:rFonts w:ascii="Arial" w:hAnsi="Arial" w:cs="Arial"/>
+          <w:b/>
+          <w:color w:val="1F3864" w:themeColor="accent5" w:themeShade="80"/>
+          <w:sz w:val="24"/>
+        </w:rPr>
+      </w:pPr>
+      <w:r>
+        <w:rPr>
+          <w:rFonts w:ascii="Arial" w:hAnsi="Arial" w:cs="Arial"/>
+          <w:b/>
+          <w:color w:val="1F3864" w:themeColor="accent5" w:themeShade="80"/>
+          <w:sz w:val="24"/>
+        </w:rPr>
+        <w:lastRenderedPageBreak/>
+        <w:t>Aula 5</w:t>
+      </w:r>
+      <w:r>
+        <w:rPr>
+          <w:rFonts w:ascii="Arial" w:hAnsi="Arial" w:cs="Arial"/>
+          <w:b/>
+          <w:color w:val="1F3864" w:themeColor="accent5" w:themeShade="80"/>
+          <w:sz w:val="24"/>
+        </w:rPr>
+        <w:t xml:space="preserve"> – </w:t>
+      </w:r>
+      <w:r>
+        <w:rPr>
+          <w:rFonts w:ascii="Arial" w:hAnsi="Arial" w:cs="Arial"/>
+          <w:b/>
+          <w:color w:val="1F3864" w:themeColor="accent5" w:themeShade="80"/>
+          <w:sz w:val="24"/>
+        </w:rPr>
+        <w:t>Agentes no tratamento</w:t>
+      </w:r>
+    </w:p>
+    <w:p>
+      <w:pPr>
+        <w:pStyle w:val="PargrafodaLista"/>
+        <w:rPr>
+          <w:rFonts w:ascii="Arial" w:hAnsi="Arial" w:cs="Arial"/>
+          <w:b/>
+          <w:color w:val="1F3864" w:themeColor="accent5" w:themeShade="80"/>
+          <w:sz w:val="24"/>
+        </w:rPr>
+      </w:pPr>
+    </w:p>
+    <w:p>
+      <w:pPr>
+        <w:pStyle w:val="PargrafodaLista"/>
+        <w:rPr>
+          <w:rFonts w:ascii="Arial" w:hAnsi="Arial" w:cs="Arial"/>
+        </w:rPr>
+      </w:pPr>
+    </w:p>
+    <w:p>
+      <w:pPr>
+        <w:pStyle w:val="PargrafodaLista"/>
+        <w:rPr>
+          <w:rFonts w:ascii="Arial" w:hAnsi="Arial" w:cs="Arial"/>
+        </w:rPr>
+      </w:pPr>
+      <w:r>
+        <w:rPr>
+          <w:rFonts w:ascii="Arial" w:hAnsi="Arial" w:cs="Arial"/>
+          <w:b/>
+        </w:rPr>
+        <w:t>Controlador</w:t>
+      </w:r>
+      <w:r>
+        <w:rPr>
+          <w:rFonts w:ascii="Arial" w:hAnsi="Arial" w:cs="Arial"/>
+          <w:b/>
+        </w:rPr>
+        <w:t xml:space="preserve"> – </w:t>
+      </w:r>
+      <w:r>
+        <w:rPr>
+          <w:rFonts w:ascii="Arial" w:hAnsi="Arial" w:cs="Arial"/>
+        </w:rPr>
+        <w:t>pessoal natural ou jurídica, de direito público ou privado ao qual compete as decisões referentes ao tratamento de dados pessoais.</w:t>
+      </w:r>
+    </w:p>
+    <w:p>
+      <w:pPr>
+        <w:rPr>
+          <w:rFonts w:ascii="Arial" w:hAnsi="Arial" w:cs="Arial"/>
+        </w:rPr>
+      </w:pPr>
+    </w:p>
+    <w:p>
+      <w:pPr>
+        <w:pStyle w:val="PargrafodaLista"/>
+        <w:rPr>
+          <w:rFonts w:ascii="Arial" w:hAnsi="Arial" w:cs="Arial"/>
+        </w:rPr>
+      </w:pPr>
+      <w:r>
+        <w:rPr>
+          <w:rFonts w:ascii="Arial" w:hAnsi="Arial" w:cs="Arial"/>
+          <w:b/>
+        </w:rPr>
+        <w:t>Operador -</w:t>
+      </w:r>
+      <w:r>
+        <w:rPr>
+          <w:rFonts w:ascii="Arial" w:hAnsi="Arial" w:cs="Arial"/>
+        </w:rPr>
+        <w:t xml:space="preserve">  pessoa natural ou jurídica, de direito público ou privado ao qual compete a realização do tratamento em nome do controlador.</w:t>
+      </w:r>
+    </w:p>
+    <w:p>
+      <w:pPr>
+        <w:pStyle w:val="PargrafodaLista"/>
+        <w:rPr>
+          <w:rFonts w:ascii="Arial" w:hAnsi="Arial" w:cs="Arial"/>
+          <w:b/>
+          <w:color w:val="1F3864" w:themeColor="accent5" w:themeShade="80"/>
+          <w:sz w:val="24"/>
+        </w:rPr>
+      </w:pPr>
+    </w:p>
+    <w:p>
+      <w:pPr>
+        <w:ind w:left="360"/>
+        <w:rPr>
+          <w:rFonts w:ascii="Arial" w:hAnsi="Arial" w:cs="Arial"/>
+        </w:rPr>
+      </w:pPr>
+      <w:r>
+        <w:rPr>
+          <w:rFonts w:ascii="Arial" w:hAnsi="Arial" w:cs="Arial"/>
+          <w:b/>
+        </w:rPr>
+        <w:tab/>
+        <w:t xml:space="preserve">Encarregado - </w:t>
+      </w:r>
+      <w:r>
+        <w:rPr>
+          <w:rFonts w:ascii="Arial" w:hAnsi="Arial" w:cs="Arial"/>
+        </w:rPr>
+        <w:t>pessoa natural ou jurídica, de direito público ou privado</w:t>
+      </w:r>
+      <w:r>
+        <w:rPr>
+          <w:rFonts w:ascii="Arial" w:hAnsi="Arial" w:cs="Arial"/>
+        </w:rPr>
+        <w:t>, atuará como canal de comunicação entre o Controlador e os titulares de dados pessoais e a Autoridade Nacional de Proteção de Dados - ANPD.</w:t>
+      </w:r>
+    </w:p>
+    <w:p>
+      <w:pPr>
+        <w:ind w:left="360"/>
+        <w:rPr>
+          <w:rFonts w:ascii="Arial" w:hAnsi="Arial" w:cs="Arial"/>
+        </w:rPr>
+      </w:pPr>
+    </w:p>
+    <w:p>
+      <w:pPr>
+        <w:ind w:left="360"/>
+        <w:rPr>
+          <w:rFonts w:ascii="Arial" w:hAnsi="Arial" w:cs="Arial"/>
+        </w:rPr>
+      </w:pPr>
+      <w:r>
+        <w:rPr>
+          <w:rFonts w:ascii="Arial" w:hAnsi="Arial" w:cs="Arial"/>
+          <w:b/>
+        </w:rPr>
+        <w:tab/>
+        <w:t xml:space="preserve">ANPD </w:t>
+      </w:r>
+      <w:r>
+        <w:rPr>
+          <w:rFonts w:ascii="Arial" w:hAnsi="Arial" w:cs="Arial"/>
+          <w:b/>
+        </w:rPr>
+        <w:t>–</w:t>
+      </w:r>
+      <w:r>
+        <w:rPr>
+          <w:rFonts w:ascii="Arial" w:hAnsi="Arial" w:cs="Arial"/>
+          <w:b/>
+        </w:rPr>
+        <w:t xml:space="preserve"> </w:t>
+      </w:r>
+      <w:r>
+        <w:rPr>
+          <w:rFonts w:ascii="Arial" w:hAnsi="Arial" w:cs="Arial"/>
+        </w:rPr>
+        <w:t>órgão da administração pública indireta que deve ser criado para zelar, implementar e fiscalizar o cumprimento da LGPD.</w:t>
+      </w:r>
+    </w:p>
+    <w:p>
+      <w:pPr>
+        <w:ind w:left="360"/>
+        <w:rPr>
+          <w:rFonts w:ascii="Arial" w:hAnsi="Arial" w:cs="Arial"/>
+        </w:rPr>
+      </w:pPr>
+      <w:r>
+        <w:rPr>
+          <w:rFonts w:ascii="Arial" w:hAnsi="Arial" w:cs="Arial"/>
+          <w:b/>
+        </w:rPr>
+        <w:t>Tratamento é toda a operação realizada com o dado pessoal</w:t>
+      </w:r>
+      <w:r>
+        <w:rPr>
+          <w:rFonts w:ascii="Arial" w:hAnsi="Arial" w:cs="Arial"/>
+        </w:rPr>
+        <w:t>, como por exemplo: coleta, produção, recepção, classificação, utilização, acesso, reprodução, transmissão, distribuição, processamento, arquivamento, armazenamento, eliminação, avaliação, controle da informação, comunicação, transferência, difusão e extração.</w:t>
+      </w:r>
+    </w:p>
+    <w:p>
+      <w:pPr>
+        <w:rPr>
+          <w:rFonts w:ascii="Arial" w:hAnsi="Arial" w:cs="Arial"/>
+        </w:rPr>
+      </w:pPr>
+    </w:p>
+    <w:p>
+      <w:pPr>
+        <w:rPr>
+          <w:rFonts w:ascii="Arial" w:hAnsi="Arial" w:cs="Arial"/>
+          <w:b/>
+        </w:rPr>
+      </w:pPr>
+      <w:r>
+        <w:rPr>
+          <w:rFonts w:ascii="Arial" w:hAnsi="Arial" w:cs="Arial"/>
+        </w:rPr>
+        <w:tab/>
+      </w:r>
+      <w:r>
+        <w:rPr>
+          <w:rFonts w:ascii="Arial" w:hAnsi="Arial" w:cs="Arial"/>
+          <w:b/>
+        </w:rPr>
+        <w:t xml:space="preserve">Obrigações do controlador: </w:t>
+      </w:r>
+    </w:p>
+    <w:p>
+      <w:pPr>
+        <w:rPr>
+          <w:rFonts w:ascii="Arial" w:hAnsi="Arial" w:cs="Arial"/>
+        </w:rPr>
+      </w:pPr>
+      <w:r>
+        <w:rPr>
+          <w:rFonts w:ascii="Arial" w:hAnsi="Arial" w:cs="Arial"/>
+          <w:b/>
+        </w:rPr>
+        <w:tab/>
+        <w:t xml:space="preserve">1 - </w:t>
+      </w:r>
+      <w:r>
+        <w:rPr>
+          <w:rFonts w:ascii="Arial" w:hAnsi="Arial" w:cs="Arial"/>
+        </w:rPr>
+        <w:t>Provar que o consentimento foi obtido em conformidade com a LGPD.</w:t>
+      </w:r>
+    </w:p>
+    <w:p>
+      <w:pPr>
+        <w:rPr>
+          <w:rFonts w:ascii="Arial" w:hAnsi="Arial" w:cs="Arial"/>
+        </w:rPr>
+      </w:pPr>
+      <w:r>
+        <w:rPr>
+          <w:rFonts w:ascii="Arial" w:hAnsi="Arial" w:cs="Arial"/>
+        </w:rPr>
+        <w:tab/>
+      </w:r>
+      <w:r>
+        <w:rPr>
+          <w:rFonts w:ascii="Arial" w:hAnsi="Arial" w:cs="Arial"/>
+          <w:b/>
+        </w:rPr>
+        <w:t>2-</w:t>
+      </w:r>
+      <w:r>
+        <w:rPr>
+          <w:rFonts w:ascii="Arial" w:hAnsi="Arial" w:cs="Arial"/>
+        </w:rPr>
+        <w:t xml:space="preserve"> Manter registro das operações de tratamento de dados pessoais.</w:t>
+      </w:r>
+    </w:p>
+    <w:p>
+      <w:pPr>
+        <w:rPr>
+          <w:rFonts w:ascii="Arial" w:hAnsi="Arial" w:cs="Arial"/>
+        </w:rPr>
+      </w:pPr>
+      <w:r>
+        <w:rPr>
+          <w:rFonts w:ascii="Arial" w:hAnsi="Arial" w:cs="Arial"/>
+        </w:rPr>
+        <w:tab/>
+      </w:r>
+      <w:r>
+        <w:rPr>
+          <w:rFonts w:ascii="Arial" w:hAnsi="Arial" w:cs="Arial"/>
+          <w:b/>
+        </w:rPr>
+        <w:t>3-</w:t>
+      </w:r>
+      <w:r>
+        <w:rPr>
+          <w:rFonts w:ascii="Arial" w:hAnsi="Arial" w:cs="Arial"/>
+        </w:rPr>
+        <w:t xml:space="preserve"> Mediante solicitação da autoridade nacional de proteção de dados, elaborar relatório de impacto à proteção de dados.</w:t>
+      </w:r>
+    </w:p>
+    <w:p>
+      <w:pPr>
+        <w:rPr>
+          <w:rFonts w:ascii="Arial" w:hAnsi="Arial" w:cs="Arial"/>
+        </w:rPr>
+      </w:pPr>
+      <w:r>
+        <w:rPr>
+          <w:rFonts w:ascii="Arial" w:hAnsi="Arial" w:cs="Arial"/>
+        </w:rPr>
+        <w:tab/>
+      </w:r>
+      <w:r>
+        <w:rPr>
+          <w:rFonts w:ascii="Arial" w:hAnsi="Arial" w:cs="Arial"/>
+          <w:b/>
+        </w:rPr>
+        <w:t>4-</w:t>
+      </w:r>
+      <w:r>
+        <w:rPr>
+          <w:rFonts w:ascii="Arial" w:hAnsi="Arial" w:cs="Arial"/>
+        </w:rPr>
+        <w:t xml:space="preserve"> Informar o titular caso haja alguma alteração na finalidade de coleta de dados.</w:t>
+      </w:r>
+    </w:p>
+    <w:p>
+      <w:pPr>
+        <w:rPr>
+          <w:rFonts w:ascii="Arial" w:hAnsi="Arial" w:cs="Arial"/>
+        </w:rPr>
+      </w:pPr>
+      <w:r>
+        <w:rPr>
+          <w:rFonts w:ascii="Arial" w:hAnsi="Arial" w:cs="Arial"/>
+        </w:rPr>
+        <w:tab/>
+      </w:r>
+      <w:r>
+        <w:rPr>
+          <w:rFonts w:ascii="Arial" w:hAnsi="Arial" w:cs="Arial"/>
+          <w:b/>
+        </w:rPr>
+        <w:t>5-</w:t>
+      </w:r>
+      <w:r>
+        <w:rPr>
+          <w:rFonts w:ascii="Arial" w:hAnsi="Arial" w:cs="Arial"/>
+          <w:b/>
+        </w:rPr>
+        <w:t xml:space="preserve"> </w:t>
+      </w:r>
+      <w:r>
+        <w:rPr>
+          <w:rFonts w:ascii="Arial" w:hAnsi="Arial" w:cs="Arial"/>
+        </w:rPr>
+        <w:t>Responder solidariamente, em conjunto com o operador, se causar a terceiros danos por violação da LGPD.</w:t>
+      </w:r>
+    </w:p>
+    <w:p>
+      <w:pPr>
+        <w:rPr>
+          <w:rFonts w:ascii="Arial" w:hAnsi="Arial" w:cs="Arial"/>
+        </w:rPr>
+      </w:pPr>
+    </w:p>
+    <w:p>
+      <w:pPr>
+        <w:rPr>
+          <w:rFonts w:ascii="Arial" w:hAnsi="Arial" w:cs="Arial"/>
+          <w:b/>
+        </w:rPr>
+      </w:pPr>
+      <w:r>
+        <w:rPr>
+          <w:rFonts w:ascii="Arial" w:hAnsi="Arial" w:cs="Arial"/>
+        </w:rPr>
+        <w:tab/>
+      </w:r>
+      <w:r>
+        <w:rPr>
+          <w:rFonts w:ascii="Arial" w:hAnsi="Arial" w:cs="Arial"/>
+          <w:b/>
+        </w:rPr>
+        <w:t>Medidas para resguardo</w:t>
+      </w:r>
+      <w:r>
+        <w:rPr>
+          <w:rFonts w:ascii="Arial" w:hAnsi="Arial" w:cs="Arial"/>
+          <w:b/>
+        </w:rPr>
+        <w:t xml:space="preserve"> para o controlador utilizar</w:t>
+      </w:r>
+      <w:r>
+        <w:rPr>
+          <w:rFonts w:ascii="Arial" w:hAnsi="Arial" w:cs="Arial"/>
+          <w:b/>
+        </w:rPr>
+        <w:t>:</w:t>
+      </w:r>
+    </w:p>
+    <w:p>
+      <w:pPr>
+        <w:pStyle w:val="PargrafodaLista"/>
+        <w:numPr>
+          <w:ilvl w:val="0"/>
+          <w:numId w:val="2"/>
+        </w:numPr>
+        <w:rPr>
+          <w:rFonts w:ascii="Arial" w:hAnsi="Arial" w:cs="Arial"/>
+        </w:rPr>
+      </w:pPr>
+      <w:r>
+        <w:rPr>
+          <w:rFonts w:ascii="Arial" w:hAnsi="Arial" w:cs="Arial"/>
+        </w:rPr>
+        <w:t>Medidas técnicas que garantam o tratamento de dados de forma segura.</w:t>
+      </w:r>
+    </w:p>
+    <w:p>
+      <w:pPr>
+        <w:pStyle w:val="PargrafodaLista"/>
+        <w:numPr>
+          <w:ilvl w:val="0"/>
+          <w:numId w:val="2"/>
+        </w:numPr>
+        <w:rPr>
+          <w:rFonts w:ascii="Arial" w:hAnsi="Arial" w:cs="Arial"/>
+        </w:rPr>
+      </w:pPr>
+      <w:r>
+        <w:rPr>
+          <w:rFonts w:ascii="Arial" w:hAnsi="Arial" w:cs="Arial"/>
+        </w:rPr>
+        <w:t>Desenvolver processo</w:t>
+      </w:r>
+      <w:r>
+        <w:rPr>
+          <w:rFonts w:ascii="Arial" w:hAnsi="Arial" w:cs="Arial"/>
+        </w:rPr>
+        <w:t>s</w:t>
+      </w:r>
+      <w:r>
+        <w:rPr>
+          <w:rFonts w:ascii="Arial" w:hAnsi="Arial" w:cs="Arial"/>
+        </w:rPr>
+        <w:t xml:space="preserve"> e criar políticas que permitam realizar a criação e manutenção de registros das operações de tratamento de dados.</w:t>
+      </w:r>
+    </w:p>
+    <w:p>
+      <w:pPr>
+        <w:pStyle w:val="PargrafodaLista"/>
+        <w:numPr>
+          <w:ilvl w:val="0"/>
+          <w:numId w:val="2"/>
+        </w:numPr>
+        <w:rPr>
+          <w:rFonts w:ascii="Arial" w:hAnsi="Arial" w:cs="Arial"/>
+        </w:rPr>
+      </w:pPr>
+      <w:r>
+        <w:rPr>
+          <w:rFonts w:ascii="Arial" w:hAnsi="Arial" w:cs="Arial"/>
+        </w:rPr>
+        <w:t>Conservar os dados visando atender a finalidade pela qual foram coletados.</w:t>
+      </w:r>
+    </w:p>
+    <w:p>
+      <w:pPr>
+        <w:pStyle w:val="PargrafodaLista"/>
+        <w:numPr>
+          <w:ilvl w:val="0"/>
+          <w:numId w:val="2"/>
+        </w:numPr>
+        <w:rPr>
+          <w:rFonts w:ascii="Arial" w:hAnsi="Arial" w:cs="Arial"/>
+        </w:rPr>
+      </w:pPr>
+      <w:r>
+        <w:rPr>
+          <w:rFonts w:ascii="Arial" w:hAnsi="Arial" w:cs="Arial"/>
+        </w:rPr>
+        <w:t>Nomear o encarregado pelo tratamento de dados pessoais caso haja alguma alteração na finalidade para a coleta de dados</w:t>
+      </w:r>
+    </w:p>
+    <w:p>
+      <w:pPr>
+        <w:pStyle w:val="PargrafodaLista"/>
+        <w:numPr>
+          <w:ilvl w:val="0"/>
+          <w:numId w:val="2"/>
+        </w:numPr>
+        <w:rPr>
+          <w:rFonts w:ascii="Arial" w:hAnsi="Arial" w:cs="Arial"/>
+        </w:rPr>
+      </w:pPr>
+      <w:r>
+        <w:rPr>
+          <w:rFonts w:ascii="Arial" w:hAnsi="Arial" w:cs="Arial"/>
+        </w:rPr>
+        <w:t>Informar o titular caso haja alguma alteração na finalidade de coleta de dados.</w:t>
+      </w:r>
+    </w:p>
+    <w:p>
+      <w:pPr>
+        <w:rPr>
+          <w:rFonts w:ascii="Arial" w:hAnsi="Arial" w:cs="Arial"/>
+        </w:rPr>
+      </w:pPr>
+      <w:r>
+        <w:rPr>
+          <w:rFonts w:ascii="Arial" w:hAnsi="Arial" w:cs="Arial"/>
+        </w:rPr>
+        <w:lastRenderedPageBreak/>
+        <w:t>Em caso de falta de consentimento, o controlador somente poderá fundamentar o tratamento de dados pessoais atestando que há finalidade legítima.</w:t>
+      </w:r>
+    </w:p>
+    <w:p>
+      <w:pPr>
+        <w:rPr>
+          <w:rFonts w:ascii="Arial" w:hAnsi="Arial" w:cs="Arial"/>
+        </w:rPr>
+      </w:pPr>
+      <w:r>
+        <w:rPr>
+          <w:rFonts w:ascii="Arial" w:hAnsi="Arial" w:cs="Arial"/>
+        </w:rPr>
+        <w:t>O controlador que necessita compartilhar dados pessoais com outros controladores deverá ter o consentimento do titular</w:t>
+      </w:r>
+      <w:r>
+        <w:rPr>
+          <w:rFonts w:ascii="Arial" w:hAnsi="Arial" w:cs="Arial"/>
+        </w:rPr>
+        <w:t>.</w:t>
+      </w:r>
+    </w:p>
+    <w:p>
+      <w:pPr>
+        <w:rPr>
+          <w:rFonts w:ascii="Arial" w:hAnsi="Arial" w:cs="Arial"/>
+        </w:rPr>
+      </w:pPr>
+      <w:r>
+        <w:rPr>
+          <w:rFonts w:ascii="Arial" w:hAnsi="Arial" w:cs="Arial"/>
+        </w:rPr>
+        <w:t>O controlador deve responder com o operador caso haja violação à LGPD.</w:t>
+      </w:r>
+    </w:p>
+    <w:p>
+      <w:pPr>
+        <w:rPr>
+          <w:rFonts w:ascii="Arial" w:hAnsi="Arial" w:cs="Arial"/>
+        </w:rPr>
+      </w:pPr>
+      <w:r>
+        <w:rPr>
+          <w:rFonts w:ascii="Arial" w:hAnsi="Arial" w:cs="Arial"/>
+        </w:rPr>
+        <w:t>A lei prevê forma</w:t>
+      </w:r>
+      <w:r>
+        <w:rPr>
+          <w:rFonts w:ascii="Arial" w:hAnsi="Arial" w:cs="Arial"/>
+        </w:rPr>
+        <w:t xml:space="preserve">s </w:t>
+      </w:r>
       <w:bookmarkStart w:id="0" w:name="_GoBack"/>
       <w:bookmarkEnd w:id="0"/>
-    </w:p>
-    <w:p>
-      <w:pPr>
-        <w:pStyle w:val="PargrafodaLista"/>
-        <w:rPr>
-          <w:rFonts w:ascii="Arial" w:hAnsi="Arial" w:cs="Arial"/>
-          <w:b/>
-        </w:rPr>
-      </w:pPr>
-      <w:r>
-        <w:rPr>
-          <w:rFonts w:ascii="Arial" w:hAnsi="Arial" w:cs="Arial"/>
-          <w:b/>
-        </w:rPr>
-        <w:t>Direitos:</w:t>
-      </w:r>
-    </w:p>
-    <w:p>
-      <w:pPr>
-        <w:pStyle w:val="PargrafodaLista"/>
-        <w:rPr>
-          <w:rFonts w:ascii="Arial" w:hAnsi="Arial" w:cs="Arial"/>
-        </w:rPr>
-      </w:pPr>
-      <w:r>
-        <w:rPr>
-          <w:rFonts w:ascii="Arial" w:hAnsi="Arial" w:cs="Arial"/>
-          <w:b/>
-        </w:rPr>
-        <w:t>Acesso</w:t>
-      </w:r>
-      <w:r>
-        <w:rPr>
-          <w:rFonts w:ascii="Arial" w:hAnsi="Arial" w:cs="Arial"/>
-          <w:b/>
-        </w:rPr>
-        <w:t xml:space="preserve"> – </w:t>
-      </w:r>
-      <w:r>
-        <w:rPr>
-          <w:rFonts w:ascii="Arial" w:hAnsi="Arial" w:cs="Arial"/>
-        </w:rPr>
-        <w:t>direito à exportação de cópia dos dados, o modo que os dados foram coletados e armazenados, indicar o intervalo de tempo que os dados foram coletados e como os dados serão entregues para a pessoa que solicitou.</w:t>
-      </w:r>
-    </w:p>
-    <w:p>
-      <w:pPr>
-        <w:pStyle w:val="PargrafodaLista"/>
-        <w:rPr>
-          <w:rFonts w:ascii="Arial" w:hAnsi="Arial" w:cs="Arial"/>
-        </w:rPr>
-      </w:pPr>
-      <w:r>
-        <w:rPr>
-          <w:rFonts w:ascii="Arial" w:hAnsi="Arial" w:cs="Arial"/>
-          <w:b/>
-        </w:rPr>
-        <w:t>Retificação</w:t>
-      </w:r>
-      <w:r>
-        <w:rPr>
-          <w:rFonts w:ascii="Arial" w:hAnsi="Arial" w:cs="Arial"/>
-          <w:b/>
-        </w:rPr>
-        <w:t xml:space="preserve"> ou correção</w:t>
-      </w:r>
-      <w:r>
-        <w:rPr>
-          <w:rFonts w:ascii="Arial" w:hAnsi="Arial" w:cs="Arial"/>
-          <w:b/>
-        </w:rPr>
-        <w:t xml:space="preserve"> – </w:t>
-      </w:r>
-      <w:r>
-        <w:rPr>
-          <w:rFonts w:ascii="Arial" w:hAnsi="Arial" w:cs="Arial"/>
-        </w:rPr>
-        <w:t>atualizar dados que já foram coletados</w:t>
-      </w:r>
-      <w:r>
-        <w:rPr>
-          <w:rFonts w:ascii="Arial" w:hAnsi="Arial" w:cs="Arial"/>
-        </w:rPr>
-        <w:t>.</w:t>
-      </w:r>
-    </w:p>
-    <w:p>
-      <w:pPr>
-        <w:pStyle w:val="PargrafodaLista"/>
-        <w:rPr>
-          <w:rFonts w:ascii="Arial" w:hAnsi="Arial" w:cs="Arial"/>
-        </w:rPr>
-      </w:pPr>
-      <w:r>
-        <w:rPr>
-          <w:rFonts w:ascii="Arial" w:hAnsi="Arial" w:cs="Arial"/>
-          <w:b/>
-        </w:rPr>
-        <w:t>Oposição</w:t>
-      </w:r>
-      <w:r>
-        <w:rPr>
-          <w:rFonts w:ascii="Arial" w:hAnsi="Arial" w:cs="Arial"/>
-          <w:b/>
-        </w:rPr>
-        <w:t xml:space="preserve"> –</w:t>
-      </w:r>
-      <w:r>
-        <w:rPr>
-          <w:rFonts w:ascii="Arial" w:hAnsi="Arial" w:cs="Arial"/>
-        </w:rPr>
-        <w:t xml:space="preserve"> revogar o conse</w:t>
-      </w:r>
-      <w:r>
-        <w:rPr>
-          <w:rFonts w:ascii="Arial" w:hAnsi="Arial" w:cs="Arial"/>
-        </w:rPr>
-        <w:t>n</w:t>
-      </w:r>
-      <w:r>
-        <w:rPr>
-          <w:rFonts w:ascii="Arial" w:hAnsi="Arial" w:cs="Arial"/>
-        </w:rPr>
-        <w:t>timento</w:t>
-      </w:r>
-      <w:r>
-        <w:rPr>
-          <w:rFonts w:ascii="Arial" w:hAnsi="Arial" w:cs="Arial"/>
-        </w:rPr>
-        <w:t>.</w:t>
-      </w:r>
-    </w:p>
-    <w:p>
-      <w:pPr>
-        <w:pStyle w:val="PargrafodaLista"/>
-        <w:rPr>
-          <w:rFonts w:ascii="Arial" w:hAnsi="Arial" w:cs="Arial"/>
-        </w:rPr>
-      </w:pPr>
-      <w:r>
-        <w:rPr>
-          <w:rFonts w:ascii="Arial" w:hAnsi="Arial" w:cs="Arial"/>
-          <w:b/>
-        </w:rPr>
-        <w:t>Portabilidade</w:t>
-      </w:r>
-      <w:r>
-        <w:rPr>
-          <w:rFonts w:ascii="Arial" w:hAnsi="Arial" w:cs="Arial"/>
-          <w:b/>
-        </w:rPr>
-        <w:t>-</w:t>
-      </w:r>
-      <w:r>
-        <w:rPr>
-          <w:rFonts w:ascii="Arial" w:hAnsi="Arial" w:cs="Arial"/>
-        </w:rPr>
-        <w:t xml:space="preserve"> dados poderão ser transferidos de uma plataforma para outra, aumentando a competividade do mercado.</w:t>
-      </w:r>
-    </w:p>
-    <w:p>
-      <w:pPr>
-        <w:pStyle w:val="PargrafodaLista"/>
-        <w:rPr>
-          <w:rFonts w:ascii="Arial" w:hAnsi="Arial" w:cs="Arial"/>
-        </w:rPr>
-      </w:pPr>
-      <w:r>
-        <w:rPr>
-          <w:rFonts w:ascii="Arial" w:hAnsi="Arial" w:cs="Arial"/>
-          <w:b/>
-        </w:rPr>
-        <w:t>Cancelamento</w:t>
-      </w:r>
-      <w:r>
-        <w:rPr>
-          <w:rFonts w:ascii="Arial" w:hAnsi="Arial" w:cs="Arial"/>
-          <w:b/>
-        </w:rPr>
-        <w:t xml:space="preserve"> –</w:t>
-      </w:r>
-      <w:r>
-        <w:rPr>
-          <w:rFonts w:ascii="Arial" w:hAnsi="Arial" w:cs="Arial"/>
-        </w:rPr>
-        <w:t xml:space="preserve"> direito a pedir exclusão dos dados pessoais, </w:t>
-      </w:r>
-      <w:proofErr w:type="spellStart"/>
-      <w:r>
-        <w:rPr>
-          <w:rFonts w:ascii="Arial" w:hAnsi="Arial" w:cs="Arial"/>
-        </w:rPr>
-        <w:t>anonimização</w:t>
-      </w:r>
-      <w:proofErr w:type="spellEnd"/>
-      <w:r>
-        <w:rPr>
-          <w:rFonts w:ascii="Arial" w:hAnsi="Arial" w:cs="Arial"/>
-        </w:rPr>
-        <w:t xml:space="preserve"> ou bloqueio dos dados. </w:t>
-      </w:r>
-    </w:p>
-    <w:p>
-      <w:pPr>
-        <w:pStyle w:val="PargrafodaLista"/>
-        <w:rPr>
-          <w:rFonts w:ascii="Arial" w:hAnsi="Arial" w:cs="Arial"/>
-        </w:rPr>
-      </w:pPr>
-      <w:r>
-        <w:rPr>
-          <w:rFonts w:ascii="Arial" w:hAnsi="Arial" w:cs="Arial"/>
-          <w:b/>
-        </w:rPr>
-        <w:t>Explicação</w:t>
-      </w:r>
-      <w:r>
-        <w:rPr>
-          <w:rFonts w:ascii="Arial" w:hAnsi="Arial" w:cs="Arial"/>
-          <w:b/>
-        </w:rPr>
-        <w:t>-</w:t>
-      </w:r>
-      <w:r>
-        <w:rPr>
-          <w:rFonts w:ascii="Arial" w:hAnsi="Arial" w:cs="Arial"/>
-        </w:rPr>
-        <w:t xml:space="preserve"> direito a solicitar o esclarecimento à uma decisão tomada por um algoritmo, exemplo explicação da aparição de anúncios.</w:t>
-      </w:r>
-    </w:p>
-    <w:p>
-      <w:pPr>
-        <w:pStyle w:val="PargrafodaLista"/>
-        <w:rPr>
-          <w:rFonts w:ascii="Arial" w:hAnsi="Arial" w:cs="Arial"/>
-        </w:rPr>
-      </w:pPr>
-      <w:r>
-        <w:rPr>
-          <w:rFonts w:ascii="Arial" w:hAnsi="Arial" w:cs="Arial"/>
-          <w:b/>
-        </w:rPr>
-        <w:t>Revisão de decisões automatizadas</w:t>
-      </w:r>
-      <w:r>
-        <w:rPr>
-          <w:rFonts w:ascii="Arial" w:hAnsi="Arial" w:cs="Arial"/>
-          <w:b/>
-        </w:rPr>
-        <w:t xml:space="preserve"> –</w:t>
-      </w:r>
-      <w:r>
-        <w:rPr>
-          <w:rFonts w:ascii="Arial" w:hAnsi="Arial" w:cs="Arial"/>
-        </w:rPr>
-        <w:t xml:space="preserve"> direito a revisão de decisões algorítmicas por humanos</w:t>
-      </w:r>
-    </w:p>
-    <w:p>
-      <w:pPr>
-        <w:ind w:left="360"/>
-        <w:rPr>
-          <w:rFonts w:ascii="Arial" w:hAnsi="Arial" w:cs="Arial"/>
-          <w:b/>
-        </w:rPr>
-      </w:pPr>
-    </w:p>
-    <w:p>
-      <w:pPr>
-        <w:rPr>
-          <w:rFonts w:ascii="Arial" w:hAnsi="Arial" w:cs="Arial"/>
-        </w:rPr>
-      </w:pPr>
+      <w:r>
+        <w:rPr>
+          <w:rFonts w:ascii="Arial" w:hAnsi="Arial" w:cs="Arial"/>
+        </w:rPr>
+        <w:t>de auto regulação em que o controlador poderá estabelecer regras internas de ajustes para melhor tratamento destes dados.</w:t>
+      </w:r>
+    </w:p>
+    <w:p>
+      <w:pPr>
+        <w:rPr>
+          <w:rFonts w:ascii="Arial" w:hAnsi="Arial" w:cs="Arial"/>
+        </w:rPr>
+      </w:pPr>
+      <w:r>
+        <w:rPr>
+          <w:rFonts w:ascii="Arial" w:hAnsi="Arial" w:cs="Arial"/>
+        </w:rPr>
+        <w:t>É permitida a conservação de dados pelo controlador quando encerrado o período de tratamento para que seja possível cumprir com as obrigações legais e regulatórias.</w:t>
+      </w:r>
     </w:p>
     <w:sectPr>
       <w:pgSz w:w="11906" w:h="16838"/>
@@ -1345,6 +1969,96 @@
 <file path=word/numbering.xml><?xml version="1.0" encoding="utf-8"?>
 <w:numbering xmlns:wpc="http://schemas.microsoft.com/office/word/2010/wordprocessingCanvas" xmlns:mc="http://schemas.openxmlformats.org/markup-compatibility/2006" xmlns:o="urn:schemas-microsoft-com:office:office" xmlns:r="http://schemas.openxmlformats.org/officeDocument/2006/relationships" xmlns:m="http://schemas.openxmlformats.org/officeDocument/2006/math" xmlns:v="urn:schemas-microsoft-com:vml" xmlns:wp14="http://schemas.microsoft.com/office/word/2010/wordprocessingDrawing" xmlns:wp="http://schemas.openxmlformats.org/drawingml/2006/wordprocessingDrawing" xmlns:w10="urn:schemas-microsoft-com:office:word" xmlns:w="http://schemas.openxmlformats.org/wordprocessingml/2006/main" xmlns:w14="http://schemas.microsoft.com/office/word/2010/wordml" xmlns:w15="http://schemas.microsoft.com/office/word/2012/wordml" xmlns:wpg="http://schemas.microsoft.com/office/word/2010/wordprocessingGroup" xmlns:wpi="http://schemas.microsoft.com/office/word/2010/wordprocessingInk" xmlns:wne="http://schemas.microsoft.com/office/word/2006/wordml" xmlns:wps="http://schemas.microsoft.com/office/word/2010/wordprocessingShape" mc:Ignorable="w14 w15 wp14">
   <w:abstractNum w:abstractNumId="0" w15:restartNumberingAfterBreak="0">
+    <w:nsid w:val="3F5F5ADF"/>
+    <w:multiLevelType w:val="hybridMultilevel"/>
+    <w:tmpl w:val="4312707C"/>
+    <w:lvl w:ilvl="0" w:tplc="CC3212C6">
+      <w:start w:val="1"/>
+      <w:numFmt w:val="decimal"/>
+      <w:lvlText w:val="%1-"/>
+      <w:lvlJc w:val="left"/>
+      <w:pPr>
+        <w:ind w:left="1065" w:hanging="360"/>
+      </w:pPr>
+      <w:rPr>
+        <w:rFonts w:hint="default"/>
+        <w:b/>
+      </w:rPr>
+    </w:lvl>
+    <w:lvl w:ilvl="1" w:tplc="04160019" w:tentative="1">
+      <w:start w:val="1"/>
+      <w:numFmt w:val="lowerLetter"/>
+      <w:lvlText w:val="%2."/>
+      <w:lvlJc w:val="left"/>
+      <w:pPr>
+        <w:ind w:left="1785" w:hanging="360"/>
+      </w:pPr>
+    </w:lvl>
+    <w:lvl w:ilvl="2" w:tplc="0416001B" w:tentative="1">
+      <w:start w:val="1"/>
+      <w:numFmt w:val="lowerRoman"/>
+      <w:lvlText w:val="%3."/>
+      <w:lvlJc w:val="right"/>
+      <w:pPr>
+        <w:ind w:left="2505" w:hanging="180"/>
+      </w:pPr>
+    </w:lvl>
+    <w:lvl w:ilvl="3" w:tplc="0416000F" w:tentative="1">
+      <w:start w:val="1"/>
+      <w:numFmt w:val="decimal"/>
+      <w:lvlText w:val="%4."/>
+      <w:lvlJc w:val="left"/>
+      <w:pPr>
+        <w:ind w:left="3225" w:hanging="360"/>
+      </w:pPr>
+    </w:lvl>
+    <w:lvl w:ilvl="4" w:tplc="04160019" w:tentative="1">
+      <w:start w:val="1"/>
+      <w:numFmt w:val="lowerLetter"/>
+      <w:lvlText w:val="%5."/>
+      <w:lvlJc w:val="left"/>
+      <w:pPr>
+        <w:ind w:left="3945" w:hanging="360"/>
+      </w:pPr>
+    </w:lvl>
+    <w:lvl w:ilvl="5" w:tplc="0416001B" w:tentative="1">
+      <w:start w:val="1"/>
+      <w:numFmt w:val="lowerRoman"/>
+      <w:lvlText w:val="%6."/>
+      <w:lvlJc w:val="right"/>
+      <w:pPr>
+        <w:ind w:left="4665" w:hanging="180"/>
+      </w:pPr>
+    </w:lvl>
+    <w:lvl w:ilvl="6" w:tplc="0416000F" w:tentative="1">
+      <w:start w:val="1"/>
+      <w:numFmt w:val="decimal"/>
+      <w:lvlText w:val="%7."/>
+      <w:lvlJc w:val="left"/>
+      <w:pPr>
+        <w:ind w:left="5385" w:hanging="360"/>
+      </w:pPr>
+    </w:lvl>
+    <w:lvl w:ilvl="7" w:tplc="04160019" w:tentative="1">
+      <w:start w:val="1"/>
+      <w:numFmt w:val="lowerLetter"/>
+      <w:lvlText w:val="%8."/>
+      <w:lvlJc w:val="left"/>
+      <w:pPr>
+        <w:ind w:left="6105" w:hanging="360"/>
+      </w:pPr>
+    </w:lvl>
+    <w:lvl w:ilvl="8" w:tplc="0416001B" w:tentative="1">
+      <w:start w:val="1"/>
+      <w:numFmt w:val="lowerRoman"/>
+      <w:lvlText w:val="%9."/>
+      <w:lvlJc w:val="right"/>
+      <w:pPr>
+        <w:ind w:left="6825" w:hanging="180"/>
+      </w:pPr>
+    </w:lvl>
+  </w:abstractNum>
+  <w:abstractNum w:abstractNumId="1" w15:restartNumberingAfterBreak="0">
     <w:nsid w:val="650000F5"/>
     <w:multiLevelType w:val="hybridMultilevel"/>
     <w:tmpl w:val="AFE8C460"/>
@@ -1458,6 +2172,9 @@
     </w:lvl>
   </w:abstractNum>
   <w:num w:numId="1">
+    <w:abstractNumId w:val="1"/>
+  </w:num>
+  <w:num w:numId="2">
     <w:abstractNumId w:val="0"/>
   </w:num>
 </w:numbering>

</xml_diff>